<commit_message>
Associazioni e Diag. Concettuale
</commit_message>
<xml_diff>
--- a/Documenti/Associazioni.docx
+++ b/Documenti/Associazioni.docx
@@ -1,6 +1,6 @@
 
 <file path=word/document.xml><?xml version="1.0" encoding="utf-8"?>
-<w:document xmlns:wpc="http://schemas.microsoft.com/office/word/2010/wordprocessingCanvas" xmlns:cx="http://schemas.microsoft.com/office/drawing/2014/chartex" xmlns:cx1="http://schemas.microsoft.com/office/drawing/2015/9/8/chartex" xmlns:cx2="http://schemas.microsoft.com/office/drawing/2015/10/21/chartex" xmlns:cx3="http://schemas.microsoft.com/office/drawing/2016/5/9/chartex" xmlns:cx4="http://schemas.microsoft.com/office/drawing/2016/5/10/chartex" xmlns:cx5="http://schemas.microsoft.com/office/drawing/2016/5/11/chartex" xmlns:cx6="http://schemas.microsoft.com/office/drawing/2016/5/12/chartex" xmlns:cx7="http://schemas.microsoft.com/office/drawing/2016/5/13/chartex" xmlns:cx8="http://schemas.microsoft.com/office/drawing/2016/5/14/chartex" xmlns:mc="http://schemas.openxmlformats.org/markup-compatibility/2006" xmlns:aink="http://schemas.microsoft.com/office/drawing/2016/ink" xmlns:am3d="http://schemas.microsoft.com/office/drawing/2017/model3d" xmlns:o="urn:schemas-microsoft-com:office:office" xmlns:r="http://schemas.openxmlformats.org/officeDocument/2006/relationships" xmlns:m="http://schemas.openxmlformats.org/officeDocument/2006/math" xmlns:v="urn:schemas-microsoft-com:vml" xmlns:wp14="http://schemas.microsoft.com/office/word/2010/wordprocessingDrawing" xmlns:wp="http://schemas.openxmlformats.org/drawingml/2006/wordprocessingDrawing" xmlns:w10="urn:schemas-microsoft-com:office:word" xmlns:w="http://schemas.openxmlformats.org/wordprocessingml/2006/main" xmlns:w14="http://schemas.microsoft.com/office/word/2010/wordml" xmlns:w15="http://schemas.microsoft.com/office/word/2012/wordml" xmlns:w16cid="http://schemas.microsoft.com/office/word/2016/wordml/cid" xmlns:w16se="http://schemas.microsoft.com/office/word/2015/wordml/symex" xmlns:wpg="http://schemas.microsoft.com/office/word/2010/wordprocessingGroup" xmlns:wpi="http://schemas.microsoft.com/office/word/2010/wordprocessingInk" xmlns:wne="http://schemas.microsoft.com/office/word/2006/wordml" xmlns:wps="http://schemas.microsoft.com/office/word/2010/wordprocessingShape" mc:Ignorable="w14 w15 w16se w16cid wp14">
+<w:document xmlns:wpc="http://schemas.microsoft.com/office/word/2010/wordprocessingCanvas" xmlns:cx="http://schemas.microsoft.com/office/drawing/2014/chartex" xmlns:mc="http://schemas.openxmlformats.org/markup-compatibility/2006" xmlns:o="urn:schemas-microsoft-com:office:office" xmlns:r="http://schemas.openxmlformats.org/officeDocument/2006/relationships" xmlns:m="http://schemas.openxmlformats.org/officeDocument/2006/math" xmlns:v="urn:schemas-microsoft-com:vml" xmlns:wp14="http://schemas.microsoft.com/office/word/2010/wordprocessingDrawing" xmlns:wp="http://schemas.openxmlformats.org/drawingml/2006/wordprocessingDrawing" xmlns:w10="urn:schemas-microsoft-com:office:word" xmlns:w="http://schemas.openxmlformats.org/wordprocessingml/2006/main" xmlns:w14="http://schemas.microsoft.com/office/word/2010/wordml" xmlns:w15="http://schemas.microsoft.com/office/word/2012/wordml" xmlns:w16se="http://schemas.microsoft.com/office/word/2015/wordml/symex" xmlns:wpg="http://schemas.microsoft.com/office/word/2010/wordprocessingGroup" xmlns:wpi="http://schemas.microsoft.com/office/word/2010/wordprocessingInk" xmlns:wne="http://schemas.microsoft.com/office/word/2006/wordml" xmlns:wps="http://schemas.microsoft.com/office/word/2010/wordprocessingShape" mc:Ignorable="w14 w15 w16se wp14">
   <w:body>
     <w:p>
       <w:pPr>
@@ -11,13 +11,36 @@
       </w:r>
     </w:p>
     <w:p>
-      <w:r>
-        <w:rPr>
-          <w:b/>
-        </w:rPr>
-        <w:t xml:space="preserve">Risultati: </w:t>
-      </w:r>
-      <w:r>
+      <w:pPr>
+        <w:rPr>
+          <w:sz w:val="32"/>
+        </w:rPr>
+      </w:pPr>
+      <w:r>
+        <w:rPr>
+          <w:b/>
+          <w:sz w:val="32"/>
+        </w:rPr>
+        <w:t>Risultati</w:t>
+      </w:r>
+      <w:r>
+        <w:rPr>
+          <w:b/>
+          <w:sz w:val="32"/>
+        </w:rPr>
+        <w:t xml:space="preserve"> attuali</w:t>
+      </w:r>
+      <w:r>
+        <w:rPr>
+          <w:b/>
+          <w:sz w:val="32"/>
+        </w:rPr>
+        <w:t xml:space="preserve">: </w:t>
+      </w:r>
+      <w:r>
+        <w:rPr>
+          <w:sz w:val="32"/>
+        </w:rPr>
         <w:t>(Campionati – Piste – Piloti)</w:t>
       </w:r>
     </w:p>
@@ -81,15 +104,20 @@
         </w:numPr>
       </w:pPr>
       <w:r>
+        <w:rPr>
+          <w:noProof/>
+        </w:rPr>
+        <w:pict w14:anchorId="0FA933A7">
+          <v:shape id="_x0000_s1031" type="#_x0000_t75" style="position:absolute;left:0;text-align:left;margin-left:188.25pt;margin-top:2.1pt;width:350.9pt;height:231.8pt;z-index:-251651072;mso-position-horizontal-relative:text;mso-position-vertical-relative:text;mso-width-relative:page;mso-height-relative:page">
+            <v:imagedata r:id="rId6" o:title="Risultati Attuali"/>
+          </v:shape>
+        </w:pict>
+      </w:r>
+      <w:r>
         <w:t>Data</w:t>
       </w:r>
       <w:r>
-        <w:t xml:space="preserve"> (data, obbligato</w:t>
-      </w:r>
-      <w:bookmarkStart w:id="0" w:name="_GoBack"/>
-      <w:bookmarkEnd w:id="0"/>
-      <w:r>
-        <w:t>rio);</w:t>
+        <w:t xml:space="preserve"> (data, obbligatorio);</w:t>
       </w:r>
     </w:p>
     <w:p>
@@ -101,22 +129,266 @@
         </w:numPr>
       </w:pPr>
       <w:r>
+        <w:t>Ritiro</w:t>
+      </w:r>
+      <w:r>
+        <w:t xml:space="preserve"> (vero/falso, obbligatorio).</w:t>
+      </w:r>
+    </w:p>
+    <w:p>
+      <w:pPr>
+        <w:ind w:left="360"/>
+      </w:pPr>
+      <w:r>
+        <w:t>Cardinalità:</w:t>
+      </w:r>
+    </w:p>
+    <w:p>
+      <w:pPr>
+        <w:pStyle w:val="Paragrafoelenco"/>
+        <w:numPr>
+          <w:ilvl w:val="0"/>
+          <w:numId w:val="5"/>
+        </w:numPr>
+      </w:pPr>
+      <w:r>
+        <w:t>Piloti -&gt; Risultati: (</w:t>
+      </w:r>
+      <w:proofErr w:type="gramStart"/>
+      <w:r>
+        <w:t>0,N</w:t>
+      </w:r>
+      <w:proofErr w:type="gramEnd"/>
+      <w:r>
+        <w:t xml:space="preserve">) </w:t>
+      </w:r>
+    </w:p>
+    <w:p>
+      <w:pPr>
+        <w:pStyle w:val="Paragrafoelenco"/>
+        <w:numPr>
+          <w:ilvl w:val="0"/>
+          <w:numId w:val="5"/>
+        </w:numPr>
+      </w:pPr>
+      <w:r>
+        <w:t>Piste -&gt; Risultati: (</w:t>
+      </w:r>
+      <w:proofErr w:type="gramStart"/>
+      <w:r>
+        <w:t>0,N</w:t>
+      </w:r>
+      <w:proofErr w:type="gramEnd"/>
+      <w:r>
+        <w:t>)</w:t>
+      </w:r>
+    </w:p>
+    <w:p>
+      <w:pPr>
+        <w:pStyle w:val="Paragrafoelenco"/>
+        <w:numPr>
+          <w:ilvl w:val="0"/>
+          <w:numId w:val="5"/>
+        </w:numPr>
+      </w:pPr>
+      <w:r>
+        <w:t>Campionati -&gt; Risultati (</w:t>
+      </w:r>
+      <w:proofErr w:type="gramStart"/>
+      <w:r>
+        <w:t>0,N</w:t>
+      </w:r>
+      <w:proofErr w:type="gramEnd"/>
+      <w:r>
+        <w:t>)</w:t>
+      </w:r>
+    </w:p>
+    <w:p/>
+    <w:p/>
+    <w:p/>
+    <w:p/>
+    <w:p/>
+    <w:p/>
+    <w:p>
+      <w:pPr>
+        <w:rPr>
+          <w:sz w:val="32"/>
+        </w:rPr>
+      </w:pPr>
+      <w:r>
+        <w:rPr>
+          <w:b/>
+          <w:sz w:val="32"/>
+        </w:rPr>
+        <w:t>Risultati</w:t>
+      </w:r>
+      <w:r>
+        <w:rPr>
+          <w:b/>
+          <w:sz w:val="32"/>
+        </w:rPr>
+        <w:t xml:space="preserve"> </w:t>
+      </w:r>
+      <w:r>
+        <w:rPr>
+          <w:b/>
+          <w:sz w:val="32"/>
+        </w:rPr>
+        <w:t>passati</w:t>
+      </w:r>
+      <w:r>
+        <w:rPr>
+          <w:b/>
+          <w:sz w:val="32"/>
+        </w:rPr>
+        <w:t xml:space="preserve">: </w:t>
+      </w:r>
+      <w:r>
+        <w:rPr>
+          <w:sz w:val="32"/>
+        </w:rPr>
+        <w:t>(Campionati – Piste – Piloti)</w:t>
+      </w:r>
+    </w:p>
+    <w:p>
+      <w:pPr>
+        <w:pStyle w:val="Paragrafoelenco"/>
+        <w:numPr>
+          <w:ilvl w:val="0"/>
+          <w:numId w:val="4"/>
+        </w:numPr>
+      </w:pPr>
+      <w:r>
+        <w:t>Punteggio (numerico, obbligatorio);</w:t>
+      </w:r>
+    </w:p>
+    <w:p>
+      <w:pPr>
+        <w:pStyle w:val="Paragrafoelenco"/>
+        <w:numPr>
+          <w:ilvl w:val="0"/>
+          <w:numId w:val="4"/>
+        </w:numPr>
+      </w:pPr>
+      <w:r>
+        <w:t>Miglior tempo (valore temporale, opzionale);</w:t>
+      </w:r>
+    </w:p>
+    <w:p>
+      <w:pPr>
+        <w:pStyle w:val="Paragrafoelenco"/>
+        <w:numPr>
+          <w:ilvl w:val="0"/>
+          <w:numId w:val="4"/>
+        </w:numPr>
+      </w:pPr>
+      <w:r>
+        <w:t>Tempo qualifica (valore temporale, opzionale);</w:t>
+      </w:r>
+    </w:p>
+    <w:p>
+      <w:pPr>
+        <w:pStyle w:val="Paragrafoelenco"/>
+        <w:numPr>
+          <w:ilvl w:val="0"/>
+          <w:numId w:val="4"/>
+        </w:numPr>
+      </w:pPr>
+      <w:r>
+        <w:t>Data (data, obbligatorio);</w:t>
+      </w:r>
+    </w:p>
+    <w:p>
+      <w:pPr>
+        <w:pStyle w:val="Paragrafoelenco"/>
+        <w:numPr>
+          <w:ilvl w:val="0"/>
+          <w:numId w:val="4"/>
+        </w:numPr>
+      </w:pPr>
+      <w:r>
+        <w:t>Ritiro (vero/falso, obbligatorio).</w:t>
+      </w:r>
+    </w:p>
+    <w:p>
+      <w:pPr>
+        <w:ind w:left="360"/>
+      </w:pPr>
+      <w:r>
+        <w:t>Cardinalità:</w:t>
+      </w:r>
+    </w:p>
+    <w:p>
+      <w:pPr>
+        <w:pStyle w:val="Paragrafoelenco"/>
+        <w:numPr>
+          <w:ilvl w:val="0"/>
+          <w:numId w:val="5"/>
+        </w:numPr>
+      </w:pPr>
+      <w:r>
+        <w:t>Piloti -&gt; Risultati: (</w:t>
+      </w:r>
+      <w:proofErr w:type="gramStart"/>
+      <w:r>
+        <w:t>0,N</w:t>
+      </w:r>
+      <w:proofErr w:type="gramEnd"/>
+      <w:r>
+        <w:t xml:space="preserve">) </w:t>
+      </w:r>
+    </w:p>
+    <w:p>
+      <w:pPr>
+        <w:pStyle w:val="Paragrafoelenco"/>
+        <w:numPr>
+          <w:ilvl w:val="0"/>
+          <w:numId w:val="5"/>
+        </w:numPr>
+      </w:pPr>
+      <w:r>
+        <w:t>Piste -&gt; Risultati: (</w:t>
+      </w:r>
+      <w:proofErr w:type="gramStart"/>
+      <w:r>
+        <w:t>0,N</w:t>
+      </w:r>
+      <w:proofErr w:type="gramEnd"/>
+      <w:r>
+        <w:t>)</w:t>
+      </w:r>
+    </w:p>
+    <w:p>
+      <w:pPr>
+        <w:pStyle w:val="Paragrafoelenco"/>
+        <w:numPr>
+          <w:ilvl w:val="0"/>
+          <w:numId w:val="5"/>
+        </w:numPr>
+      </w:pPr>
+      <w:r>
+        <w:t>Campionati -&gt; Risultati (</w:t>
+      </w:r>
+      <w:proofErr w:type="gramStart"/>
+      <w:r>
+        <w:t>0,N</w:t>
+      </w:r>
+      <w:proofErr w:type="gramEnd"/>
+      <w:r>
+        <w:t>)</w:t>
+      </w:r>
+    </w:p>
+    <w:p>
+      <w:r>
         <w:rPr>
           <w:noProof/>
         </w:rPr>
-        <w:pict w14:anchorId="589A0325">
-          <v:shape id="_x0000_s1027" type="#_x0000_t75" style="position:absolute;left:0;text-align:left;margin-left:71.55pt;margin-top:37.3pt;width:339pt;height:204.9pt;z-index:-251657216;mso-position-horizontal-relative:text;mso-position-vertical-relative:text;mso-width-relative:page;mso-height-relative:page" wrapcoords="-34 0 -34 21544 21600 21544 21600 0 -34 0">
-            <v:imagedata r:id="rId5" o:title="Risultati"/>
-            <w10:wrap type="topAndBottom"/>
+        <w:pict w14:anchorId="758D4280">
+          <v:shape id="_x0000_s1032" type="#_x0000_t75" style="position:absolute;margin-left:53.65pt;margin-top:3.75pt;width:375.15pt;height:175.3pt;z-index:251667456;mso-position-horizontal-relative:text;mso-position-vertical-relative:text;mso-width-relative:page;mso-height-relative:page" wrapcoords="-43 0 -43 21508 21600 21508 21600 0 -43 0">
+            <v:imagedata r:id="rId7" o:title="Risultati Passati"/>
           </v:shape>
         </w:pict>
       </w:r>
-      <w:r>
-        <w:t>Ritiro</w:t>
-      </w:r>
-      <w:r>
-        <w:t xml:space="preserve"> (vero/falso, obbligatorio).</w:t>
-      </w:r>
     </w:p>
     <w:p>
       <w:pPr>
@@ -131,25 +403,65 @@
       </w:pPr>
     </w:p>
     <w:p>
-      <w:r>
-        <w:rPr>
-          <w:b/>
-        </w:rPr>
-        <w:t>Afferenza Personale</w:t>
-      </w:r>
-      <w:r>
-        <w:rPr>
-          <w:b/>
-        </w:rPr>
-        <w:t xml:space="preserve">: </w:t>
-      </w:r>
-      <w:r>
+      <w:pPr>
+        <w:rPr>
+          <w:b/>
+        </w:rPr>
+      </w:pPr>
+    </w:p>
+    <w:p>
+      <w:pPr>
+        <w:rPr>
+          <w:b/>
+        </w:rPr>
+      </w:pPr>
+    </w:p>
+    <w:p>
+      <w:pPr>
+        <w:rPr>
+          <w:b/>
+        </w:rPr>
+      </w:pPr>
+    </w:p>
+    <w:p>
+      <w:pPr>
+        <w:rPr>
+          <w:b/>
+        </w:rPr>
+      </w:pPr>
+    </w:p>
+    <w:p>
+      <w:pPr>
+        <w:rPr>
+          <w:b/>
+        </w:rPr>
+      </w:pPr>
+    </w:p>
+    <w:p>
+      <w:r>
+        <w:rPr>
+          <w:b/>
+          <w:sz w:val="32"/>
+        </w:rPr>
+        <w:lastRenderedPageBreak/>
+        <w:t xml:space="preserve">Afferenza Personale: </w:t>
+      </w:r>
+      <w:r>
+        <w:rPr>
+          <w:sz w:val="32"/>
+        </w:rPr>
         <w:t>(</w:t>
       </w:r>
       <w:r>
+        <w:rPr>
+          <w:sz w:val="32"/>
+        </w:rPr>
         <w:t>Personale</w:t>
       </w:r>
       <w:r>
+        <w:rPr>
+          <w:sz w:val="32"/>
+        </w:rPr>
         <w:t xml:space="preserve"> – Scuderie – Campionati)</w:t>
       </w:r>
     </w:p>
@@ -157,6 +469,16 @@
       <w:pPr>
         <w:ind w:left="426"/>
       </w:pPr>
+      <w:r>
+        <w:rPr>
+          <w:noProof/>
+        </w:rPr>
+        <w:pict w14:anchorId="0626C7EF">
+          <v:shape id="_x0000_s1029" type="#_x0000_t75" style="position:absolute;left:0;text-align:left;margin-left:115.8pt;margin-top:20.4pt;width:385.2pt;height:195.7pt;z-index:-251655168;mso-position-horizontal-relative:text;mso-position-vertical-relative:text;mso-width-relative:page;mso-height-relative:page">
+            <v:imagedata r:id="rId8" o:title="Afferenza Personale"/>
+          </v:shape>
+        </w:pict>
+      </w:r>
       <w:r>
         <w:t>Cardinalità:</w:t>
       </w:r>
@@ -268,142 +590,118 @@
     </w:p>
     <w:p>
       <w:pPr>
-        <w:ind w:left="360"/>
-      </w:pPr>
-      <w:r>
-        <w:t>Cardinalità:</w:t>
-      </w:r>
-    </w:p>
-    <w:p>
-      <w:pPr>
-        <w:pStyle w:val="Paragrafoelenco"/>
-        <w:numPr>
-          <w:ilvl w:val="0"/>
-          <w:numId w:val="5"/>
-        </w:numPr>
-      </w:pPr>
-      <w:r>
-        <w:t>Piloti -&gt; Risultati: (</w:t>
-      </w:r>
-      <w:proofErr w:type="gramStart"/>
-      <w:r>
-        <w:t>0,N</w:t>
-      </w:r>
-      <w:proofErr w:type="gramEnd"/>
-      <w:r>
-        <w:t xml:space="preserve">) </w:t>
-      </w:r>
-    </w:p>
-    <w:p>
-      <w:pPr>
-        <w:pStyle w:val="Paragrafoelenco"/>
-        <w:numPr>
-          <w:ilvl w:val="0"/>
-          <w:numId w:val="5"/>
-        </w:numPr>
-      </w:pPr>
-      <w:r>
-        <w:t>Piste -&gt; Risultati: (</w:t>
-      </w:r>
-      <w:proofErr w:type="gramStart"/>
-      <w:r>
-        <w:t>0,N</w:t>
-      </w:r>
-      <w:proofErr w:type="gramEnd"/>
-      <w:r>
-        <w:t>)</w:t>
-      </w:r>
-    </w:p>
-    <w:p>
-      <w:pPr>
-        <w:pStyle w:val="Paragrafoelenco"/>
-        <w:numPr>
-          <w:ilvl w:val="0"/>
-          <w:numId w:val="5"/>
-        </w:numPr>
-      </w:pPr>
-      <w:r>
-        <w:t>Campionati -&gt; Risultati (</w:t>
-      </w:r>
-      <w:proofErr w:type="gramStart"/>
-      <w:r>
-        <w:t>0,N</w:t>
-      </w:r>
-      <w:proofErr w:type="gramEnd"/>
-      <w:r>
-        <w:t>)</w:t>
-      </w:r>
-    </w:p>
-    <w:p>
-      <w:pPr>
-        <w:rPr>
-          <w:b/>
-        </w:rPr>
-      </w:pPr>
-    </w:p>
-    <w:p>
-      <w:pPr>
-        <w:rPr>
-          <w:b/>
-        </w:rPr>
-      </w:pPr>
-    </w:p>
-    <w:p>
-      <w:pPr>
-        <w:rPr>
-          <w:b/>
-        </w:rPr>
-      </w:pPr>
-    </w:p>
-    <w:p>
-      <w:pPr>
-        <w:rPr>
-          <w:b/>
-        </w:rPr>
-      </w:pPr>
-    </w:p>
-    <w:p>
-      <w:pPr>
-        <w:rPr>
-          <w:b/>
-        </w:rPr>
-      </w:pPr>
-    </w:p>
-    <w:p>
-      <w:pPr>
-        <w:rPr>
-          <w:b/>
-        </w:rPr>
-      </w:pPr>
-    </w:p>
-    <w:p>
-      <w:pPr>
-        <w:rPr>
-          <w:b/>
-        </w:rPr>
-      </w:pPr>
-    </w:p>
-    <w:p>
-      <w:pPr>
-        <w:rPr>
-          <w:b/>
-        </w:rPr>
-      </w:pPr>
-    </w:p>
-    <w:p>
-      <w:r>
-        <w:rPr>
-          <w:b/>
-        </w:rPr>
-        <w:t>Dirigenza</w:t>
-      </w:r>
-      <w:r>
-        <w:rPr>
-          <w:b/>
-        </w:rPr>
-        <w:t xml:space="preserve">: </w:t>
-      </w:r>
-      <w:r>
+        <w:rPr>
+          <w:b/>
+        </w:rPr>
+      </w:pPr>
+    </w:p>
+    <w:p>
+      <w:pPr>
+        <w:rPr>
+          <w:b/>
+        </w:rPr>
+      </w:pPr>
+    </w:p>
+    <w:p>
+      <w:pPr>
+        <w:rPr>
+          <w:b/>
+        </w:rPr>
+      </w:pPr>
+    </w:p>
+    <w:p>
+      <w:pPr>
+        <w:rPr>
+          <w:b/>
+        </w:rPr>
+      </w:pPr>
+    </w:p>
+    <w:p>
+      <w:pPr>
+        <w:rPr>
+          <w:sz w:val="32"/>
+        </w:rPr>
+      </w:pPr>
+      <w:r>
+        <w:rPr>
+          <w:b/>
+          <w:noProof/>
+          <w:lang w:eastAsia="it-IT"/>
+        </w:rPr>
+        <w:drawing>
+          <wp:anchor distT="0" distB="0" distL="114300" distR="114300" simplePos="0" relativeHeight="251663360" behindDoc="1" locked="0" layoutInCell="1" allowOverlap="1" wp14:anchorId="6EACF6D4" wp14:editId="15603512">
+            <wp:simplePos x="0" y="0"/>
+            <wp:positionH relativeFrom="page">
+              <wp:posOffset>4190365</wp:posOffset>
+            </wp:positionH>
+            <wp:positionV relativeFrom="paragraph">
+              <wp:posOffset>259715</wp:posOffset>
+            </wp:positionV>
+            <wp:extent cx="3188970" cy="2739390"/>
+            <wp:effectExtent l="0" t="0" r="0" b="3810"/>
+            <wp:wrapNone/>
+            <wp:docPr id="3" name="Immagine 3" descr="C:\Users\1997g\AppData\Local\Microsoft\Windows\INetCache\Content.Word\Dirigenza.png"/>
+            <wp:cNvGraphicFramePr>
+              <a:graphicFrameLocks xmlns:a="http://schemas.openxmlformats.org/drawingml/2006/main" noChangeAspect="1"/>
+            </wp:cNvGraphicFramePr>
+            <a:graphic xmlns:a="http://schemas.openxmlformats.org/drawingml/2006/main">
+              <a:graphicData uri="http://schemas.openxmlformats.org/drawingml/2006/picture">
+                <pic:pic xmlns:pic="http://schemas.openxmlformats.org/drawingml/2006/picture">
+                  <pic:nvPicPr>
+                    <pic:cNvPr id="0" name="Picture 17" descr="C:\Users\1997g\AppData\Local\Microsoft\Windows\INetCache\Content.Word\Dirigenza.png"/>
+                    <pic:cNvPicPr>
+                      <a:picLocks noChangeAspect="1" noChangeArrowheads="1"/>
+                    </pic:cNvPicPr>
+                  </pic:nvPicPr>
+                  <pic:blipFill>
+                    <a:blip r:embed="rId9">
+                      <a:extLst>
+                        <a:ext uri="{28A0092B-C50C-407E-A947-70E740481C1C}">
+                          <a14:useLocalDpi xmlns:a14="http://schemas.microsoft.com/office/drawing/2010/main" val="0"/>
+                        </a:ext>
+                      </a:extLst>
+                    </a:blip>
+                    <a:srcRect/>
+                    <a:stretch>
+                      <a:fillRect/>
+                    </a:stretch>
+                  </pic:blipFill>
+                  <pic:spPr bwMode="auto">
+                    <a:xfrm>
+                      <a:off x="0" y="0"/>
+                      <a:ext cx="3188970" cy="2739390"/>
+                    </a:xfrm>
+                    <a:prstGeom prst="rect">
+                      <a:avLst/>
+                    </a:prstGeom>
+                    <a:noFill/>
+                    <a:ln>
+                      <a:noFill/>
+                    </a:ln>
+                  </pic:spPr>
+                </pic:pic>
+              </a:graphicData>
+            </a:graphic>
+            <wp14:sizeRelH relativeFrom="page">
+              <wp14:pctWidth>0</wp14:pctWidth>
+            </wp14:sizeRelH>
+            <wp14:sizeRelV relativeFrom="page">
+              <wp14:pctHeight>0</wp14:pctHeight>
+            </wp14:sizeRelV>
+          </wp:anchor>
+        </w:drawing>
+      </w:r>
+      <w:r>
+        <w:rPr>
+          <w:b/>
+          <w:sz w:val="32"/>
+        </w:rPr>
+        <w:t xml:space="preserve">Dirigenza: </w:t>
+      </w:r>
+      <w:r>
+        <w:rPr>
+          <w:sz w:val="32"/>
+        </w:rPr>
         <w:t>(Amministratori Delegati – Scuderie – Campionati)</w:t>
       </w:r>
     </w:p>
@@ -499,25 +797,75 @@
           <w:b/>
         </w:rPr>
       </w:pPr>
+    </w:p>
+    <w:p>
+      <w:pPr>
+        <w:rPr>
+          <w:b/>
+        </w:rPr>
+      </w:pPr>
+    </w:p>
+    <w:p>
+      <w:pPr>
+        <w:rPr>
+          <w:b/>
+        </w:rPr>
+      </w:pPr>
+    </w:p>
+    <w:p>
+      <w:pPr>
+        <w:rPr>
+          <w:b/>
+        </w:rPr>
+      </w:pPr>
+    </w:p>
+    <w:p>
+      <w:pPr>
+        <w:rPr>
+          <w:b/>
+        </w:rPr>
+      </w:pPr>
+    </w:p>
+    <w:p>
+      <w:pPr>
+        <w:rPr>
+          <w:b/>
+        </w:rPr>
+      </w:pPr>
+    </w:p>
+    <w:p>
+      <w:pPr>
+        <w:rPr>
+          <w:b/>
+        </w:rPr>
+      </w:pPr>
+      <w:bookmarkStart w:id="0" w:name="_GoBack"/>
+      <w:bookmarkEnd w:id="0"/>
+    </w:p>
+    <w:p>
+      <w:pPr>
+        <w:rPr>
+          <w:sz w:val="32"/>
+        </w:rPr>
+      </w:pPr>
       <w:r>
         <w:rPr>
           <w:b/>
           <w:noProof/>
           <w:lang w:eastAsia="it-IT"/>
         </w:rPr>
-        <w:lastRenderedPageBreak/>
         <w:drawing>
-          <wp:anchor distT="0" distB="0" distL="114300" distR="114300" simplePos="0" relativeHeight="251662336" behindDoc="0" locked="0" layoutInCell="1" allowOverlap="1" wp14:anchorId="12E8CAC5" wp14:editId="153F0BE9">
+          <wp:anchor distT="0" distB="0" distL="114300" distR="114300" simplePos="0" relativeHeight="251662336" behindDoc="1" locked="0" layoutInCell="1" allowOverlap="1" wp14:anchorId="12E8CAC5" wp14:editId="26B6E161">
             <wp:simplePos x="0" y="0"/>
             <wp:positionH relativeFrom="margin">
-              <wp:posOffset>945515</wp:posOffset>
+              <wp:align>right</wp:align>
             </wp:positionH>
             <wp:positionV relativeFrom="paragraph">
-              <wp:posOffset>255831</wp:posOffset>
+              <wp:posOffset>294005</wp:posOffset>
             </wp:positionV>
             <wp:extent cx="4229100" cy="2861310"/>
             <wp:effectExtent l="0" t="0" r="0" b="0"/>
-            <wp:wrapTopAndBottom/>
+            <wp:wrapNone/>
             <wp:docPr id="2" name="Immagine 2" descr="C:\Users\1997g\AppData\Local\Microsoft\Windows\INetCache\Content.Word\Afferenza Piloti.png"/>
             <wp:cNvGraphicFramePr>
               <a:graphicFrameLocks xmlns:a="http://schemas.openxmlformats.org/drawingml/2006/main" noChangeAspect="1"/>
@@ -532,7 +880,7 @@
                     </pic:cNvPicPr>
                   </pic:nvPicPr>
                   <pic:blipFill>
-                    <a:blip r:embed="rId6">
+                    <a:blip r:embed="rId10">
                       <a:extLst>
                         <a:ext uri="{28A0092B-C50C-407E-A947-70E740481C1C}">
                           <a14:useLocalDpi xmlns:a14="http://schemas.microsoft.com/office/drawing/2010/main" val="0"/>
@@ -569,118 +917,29 @@
           </wp:anchor>
         </w:drawing>
       </w:r>
-    </w:p>
-    <w:p>
-      <w:pPr>
-        <w:rPr>
-          <w:b/>
-        </w:rPr>
-      </w:pPr>
-    </w:p>
-    <w:p>
-      <w:pPr>
-        <w:rPr>
-          <w:b/>
-        </w:rPr>
-      </w:pPr>
-    </w:p>
-    <w:p>
-      <w:pPr>
-        <w:rPr>
-          <w:b/>
-        </w:rPr>
-      </w:pPr>
-    </w:p>
-    <w:p>
-      <w:pPr>
-        <w:rPr>
-          <w:b/>
-        </w:rPr>
-      </w:pPr>
-      <w:r>
-        <w:rPr>
-          <w:b/>
-          <w:noProof/>
-          <w:lang w:eastAsia="it-IT"/>
-        </w:rPr>
-        <w:drawing>
-          <wp:anchor distT="0" distB="0" distL="114300" distR="114300" simplePos="0" relativeHeight="251663360" behindDoc="0" locked="0" layoutInCell="1" allowOverlap="1" wp14:anchorId="6EACF6D4" wp14:editId="036A58DD">
-            <wp:simplePos x="0" y="0"/>
-            <wp:positionH relativeFrom="margin">
-              <wp:posOffset>3332480</wp:posOffset>
-            </wp:positionH>
-            <wp:positionV relativeFrom="paragraph">
-              <wp:posOffset>177800</wp:posOffset>
-            </wp:positionV>
-            <wp:extent cx="3189562" cy="2740024"/>
-            <wp:effectExtent l="0" t="0" r="0" b="3810"/>
-            <wp:wrapTopAndBottom/>
-            <wp:docPr id="3" name="Immagine 3" descr="C:\Users\1997g\AppData\Local\Microsoft\Windows\INetCache\Content.Word\Dirigenza.png"/>
-            <wp:cNvGraphicFramePr>
-              <a:graphicFrameLocks xmlns:a="http://schemas.openxmlformats.org/drawingml/2006/main" noChangeAspect="1"/>
-            </wp:cNvGraphicFramePr>
-            <a:graphic xmlns:a="http://schemas.openxmlformats.org/drawingml/2006/main">
-              <a:graphicData uri="http://schemas.openxmlformats.org/drawingml/2006/picture">
-                <pic:pic xmlns:pic="http://schemas.openxmlformats.org/drawingml/2006/picture">
-                  <pic:nvPicPr>
-                    <pic:cNvPr id="0" name="Picture 17" descr="C:\Users\1997g\AppData\Local\Microsoft\Windows\INetCache\Content.Word\Dirigenza.png"/>
-                    <pic:cNvPicPr>
-                      <a:picLocks noChangeAspect="1" noChangeArrowheads="1"/>
-                    </pic:cNvPicPr>
-                  </pic:nvPicPr>
-                  <pic:blipFill>
-                    <a:blip r:embed="rId7">
-                      <a:extLst>
-                        <a:ext uri="{28A0092B-C50C-407E-A947-70E740481C1C}">
-                          <a14:useLocalDpi xmlns:a14="http://schemas.microsoft.com/office/drawing/2010/main" val="0"/>
-                        </a:ext>
-                      </a:extLst>
-                    </a:blip>
-                    <a:srcRect/>
-                    <a:stretch>
-                      <a:fillRect/>
-                    </a:stretch>
-                  </pic:blipFill>
-                  <pic:spPr bwMode="auto">
-                    <a:xfrm>
-                      <a:off x="0" y="0"/>
-                      <a:ext cx="3189562" cy="2740024"/>
-                    </a:xfrm>
-                    <a:prstGeom prst="rect">
-                      <a:avLst/>
-                    </a:prstGeom>
-                    <a:noFill/>
-                    <a:ln>
-                      <a:noFill/>
-                    </a:ln>
-                  </pic:spPr>
-                </pic:pic>
-              </a:graphicData>
-            </a:graphic>
-            <wp14:sizeRelH relativeFrom="page">
-              <wp14:pctWidth>0</wp14:pctWidth>
-            </wp14:sizeRelH>
-            <wp14:sizeRelV relativeFrom="page">
-              <wp14:pctHeight>0</wp14:pctHeight>
-            </wp14:sizeRelV>
-          </wp:anchor>
-        </w:drawing>
-      </w:r>
-    </w:p>
-    <w:p>
-      <w:r>
-        <w:rPr>
-          <w:b/>
+      <w:r>
+        <w:rPr>
+          <w:b/>
+          <w:sz w:val="32"/>
         </w:rPr>
         <w:t xml:space="preserve">Afferenza piloti: </w:t>
       </w:r>
       <w:r>
+        <w:rPr>
+          <w:sz w:val="32"/>
+        </w:rPr>
         <w:t>(Piloti – Scuderie</w:t>
       </w:r>
       <w:r>
+        <w:rPr>
+          <w:sz w:val="32"/>
+        </w:rPr>
         <w:t xml:space="preserve"> – Campionato</w:t>
       </w:r>
       <w:r>
+        <w:rPr>
+          <w:sz w:val="32"/>
+        </w:rPr>
         <w:t>)</w:t>
       </w:r>
     </w:p>
@@ -777,22 +1036,11 @@
           <w:u w:val="single"/>
         </w:rPr>
       </w:pPr>
-      <w:r>
-        <w:rPr>
-          <w:noProof/>
-        </w:rPr>
-        <w:pict w14:anchorId="0626C7EF">
-          <v:shape id="_x0000_s1029" type="#_x0000_t75" style="position:absolute;margin-left:17.55pt;margin-top:64.05pt;width:385.2pt;height:195.7pt;z-index:251661312;mso-position-horizontal-relative:text;mso-position-vertical-relative:text;mso-width-relative:page;mso-height-relative:page">
-            <v:imagedata r:id="rId8" o:title="Afferenza Personale"/>
-            <w10:wrap type="square"/>
-          </v:shape>
-        </w:pict>
-      </w:r>
     </w:p>
     <w:sectPr>
       <w:pgSz w:w="11906" w:h="16838"/>
       <w:pgMar w:top="1418" w:right="1134" w:bottom="1134" w:left="1134" w:header="709" w:footer="709" w:gutter="0"/>
-      <w:cols w:num="2" w:space="708"/>
+      <w:cols w:space="708"/>
       <w:docGrid w:linePitch="360"/>
     </w:sectPr>
   </w:body>
@@ -800,7 +1048,7 @@
 </file>
 
 <file path=word/numbering.xml><?xml version="1.0" encoding="utf-8"?>
-<w:numbering xmlns:wpc="http://schemas.microsoft.com/office/word/2010/wordprocessingCanvas" xmlns:cx="http://schemas.microsoft.com/office/drawing/2014/chartex" xmlns:cx1="http://schemas.microsoft.com/office/drawing/2015/9/8/chartex" xmlns:cx2="http://schemas.microsoft.com/office/drawing/2015/10/21/chartex" xmlns:cx3="http://schemas.microsoft.com/office/drawing/2016/5/9/chartex" xmlns:cx4="http://schemas.microsoft.com/office/drawing/2016/5/10/chartex" xmlns:cx5="http://schemas.microsoft.com/office/drawing/2016/5/11/chartex" xmlns:cx6="http://schemas.microsoft.com/office/drawing/2016/5/12/chartex" xmlns:cx7="http://schemas.microsoft.com/office/drawing/2016/5/13/chartex" xmlns:cx8="http://schemas.microsoft.com/office/drawing/2016/5/14/chartex" xmlns:mc="http://schemas.openxmlformats.org/markup-compatibility/2006" xmlns:aink="http://schemas.microsoft.com/office/drawing/2016/ink" xmlns:am3d="http://schemas.microsoft.com/office/drawing/2017/model3d" xmlns:o="urn:schemas-microsoft-com:office:office" xmlns:r="http://schemas.openxmlformats.org/officeDocument/2006/relationships" xmlns:m="http://schemas.openxmlformats.org/officeDocument/2006/math" xmlns:v="urn:schemas-microsoft-com:vml" xmlns:wp14="http://schemas.microsoft.com/office/word/2010/wordprocessingDrawing" xmlns:wp="http://schemas.openxmlformats.org/drawingml/2006/wordprocessingDrawing" xmlns:w10="urn:schemas-microsoft-com:office:word" xmlns:w="http://schemas.openxmlformats.org/wordprocessingml/2006/main" xmlns:w14="http://schemas.microsoft.com/office/word/2010/wordml" xmlns:w15="http://schemas.microsoft.com/office/word/2012/wordml" xmlns:w16cid="http://schemas.microsoft.com/office/word/2016/wordml/cid" xmlns:w16se="http://schemas.microsoft.com/office/word/2015/wordml/symex" xmlns:wpg="http://schemas.microsoft.com/office/word/2010/wordprocessingGroup" xmlns:wpi="http://schemas.microsoft.com/office/word/2010/wordprocessingInk" xmlns:wne="http://schemas.microsoft.com/office/word/2006/wordml" xmlns:wps="http://schemas.microsoft.com/office/word/2010/wordprocessingShape" mc:Ignorable="w14 w15 w16se w16cid wp14">
+<w:numbering xmlns:wpc="http://schemas.microsoft.com/office/word/2010/wordprocessingCanvas" xmlns:cx="http://schemas.microsoft.com/office/drawing/2014/chartex" xmlns:mc="http://schemas.openxmlformats.org/markup-compatibility/2006" xmlns:o="urn:schemas-microsoft-com:office:office" xmlns:r="http://schemas.openxmlformats.org/officeDocument/2006/relationships" xmlns:m="http://schemas.openxmlformats.org/officeDocument/2006/math" xmlns:v="urn:schemas-microsoft-com:vml" xmlns:wp14="http://schemas.microsoft.com/office/word/2010/wordprocessingDrawing" xmlns:wp="http://schemas.openxmlformats.org/drawingml/2006/wordprocessingDrawing" xmlns:w10="urn:schemas-microsoft-com:office:word" xmlns:w="http://schemas.openxmlformats.org/wordprocessingml/2006/main" xmlns:w14="http://schemas.microsoft.com/office/word/2010/wordml" xmlns:w15="http://schemas.microsoft.com/office/word/2012/wordml" xmlns:w16se="http://schemas.microsoft.com/office/word/2015/wordml/symex" xmlns:wpg="http://schemas.microsoft.com/office/word/2010/wordprocessingGroup" xmlns:wpi="http://schemas.microsoft.com/office/word/2010/wordprocessingInk" xmlns:wne="http://schemas.microsoft.com/office/word/2006/wordml" xmlns:wps="http://schemas.microsoft.com/office/word/2010/wordprocessingShape" mc:Ignorable="w14 w15 w16se wp14">
   <w:numPicBullet w:numPicBulletId="0">
     <w:pict>
       <v:shapetype id="_x0000_t75" coordsize="21600,21600" o:spt="75" o:preferrelative="t" path="m@4@5l@4@11@9@11@9@5xe" filled="f" stroked="f">
@@ -822,7 +1070,7 @@
         <v:path o:extrusionok="f" gradientshapeok="t" o:connecttype="rect"/>
         <o:lock v:ext="edit" aspectratio="t"/>
       </v:shapetype>
-      <v:shape id="_x0000_i1029" type="#_x0000_t75" style="width:12.3pt;height:12.3pt" o:bullet="t">
+      <v:shape id="_x0000_i1091" type="#_x0000_t75" style="width:12pt;height:12pt" o:bullet="t">
         <v:imagedata r:id="rId1" o:title="mso4B7C"/>
       </v:shape>
     </w:pict>
@@ -1878,7 +2126,7 @@
 </file>
 
 <file path=word/styles.xml><?xml version="1.0" encoding="utf-8"?>
-<w:styles xmlns:mc="http://schemas.openxmlformats.org/markup-compatibility/2006" xmlns:r="http://schemas.openxmlformats.org/officeDocument/2006/relationships" xmlns:w="http://schemas.openxmlformats.org/wordprocessingml/2006/main" xmlns:w14="http://schemas.microsoft.com/office/word/2010/wordml" xmlns:w15="http://schemas.microsoft.com/office/word/2012/wordml" xmlns:w16cid="http://schemas.microsoft.com/office/word/2016/wordml/cid" xmlns:w16se="http://schemas.microsoft.com/office/word/2015/wordml/symex" mc:Ignorable="w14 w15 w16se w16cid">
+<w:styles xmlns:mc="http://schemas.openxmlformats.org/markup-compatibility/2006" xmlns:r="http://schemas.openxmlformats.org/officeDocument/2006/relationships" xmlns:w="http://schemas.openxmlformats.org/wordprocessingml/2006/main" xmlns:w14="http://schemas.microsoft.com/office/word/2010/wordml" xmlns:w15="http://schemas.microsoft.com/office/word/2012/wordml" xmlns:w16se="http://schemas.microsoft.com/office/word/2015/wordml/symex" mc:Ignorable="w14 w15 w16se">
   <w:docDefaults>
     <w:rPrDefault>
       <w:rPr>
@@ -1894,7 +2142,7 @@
       </w:pPr>
     </w:pPrDefault>
   </w:docDefaults>
-  <w:latentStyles w:defLockedState="0" w:defUIPriority="99" w:defSemiHidden="0" w:defUnhideWhenUsed="0" w:defQFormat="0" w:count="376">
+  <w:latentStyles w:defLockedState="0" w:defUIPriority="99" w:defSemiHidden="0" w:defUnhideWhenUsed="0" w:defQFormat="0" w:count="371">
     <w:lsdException w:name="Normal" w:uiPriority="0" w:qFormat="1"/>
     <w:lsdException w:name="heading 1" w:uiPriority="9" w:qFormat="1"/>
     <w:lsdException w:name="heading 2" w:semiHidden="1" w:uiPriority="9" w:unhideWhenUsed="1" w:qFormat="1"/>
@@ -2000,6 +2248,7 @@
     <w:lsdException w:name="HTML Sample" w:semiHidden="1" w:unhideWhenUsed="1"/>
     <w:lsdException w:name="HTML Typewriter" w:semiHidden="1" w:unhideWhenUsed="1"/>
     <w:lsdException w:name="HTML Variable" w:semiHidden="1" w:unhideWhenUsed="1"/>
+    <w:lsdException w:name="Normal Table" w:semiHidden="1" w:unhideWhenUsed="1"/>
     <w:lsdException w:name="annotation subject" w:semiHidden="1" w:unhideWhenUsed="1"/>
     <w:lsdException w:name="No List" w:semiHidden="1" w:unhideWhenUsed="1"/>
     <w:lsdException w:name="Outline List 1" w:semiHidden="1" w:unhideWhenUsed="1"/>
@@ -2042,8 +2291,11 @@
     <w:lsdException w:name="Table Contemporary" w:semiHidden="1" w:unhideWhenUsed="1"/>
     <w:lsdException w:name="Table Elegant" w:semiHidden="1" w:unhideWhenUsed="1"/>
     <w:lsdException w:name="Table Professional" w:semiHidden="1" w:unhideWhenUsed="1"/>
+    <w:lsdException w:name="Table Subtle 1" w:semiHidden="1" w:unhideWhenUsed="1"/>
     <w:lsdException w:name="Table Subtle 2" w:semiHidden="1" w:unhideWhenUsed="1"/>
     <w:lsdException w:name="Table Web 1" w:semiHidden="1" w:unhideWhenUsed="1"/>
+    <w:lsdException w:name="Table Web 2" w:semiHidden="1" w:unhideWhenUsed="1"/>
+    <w:lsdException w:name="Table Web 3" w:semiHidden="1" w:unhideWhenUsed="1"/>
     <w:lsdException w:name="Balloon Text" w:semiHidden="1" w:unhideWhenUsed="1"/>
     <w:lsdException w:name="Table Grid" w:uiPriority="39"/>
     <w:lsdException w:name="Table Theme" w:semiHidden="1" w:unhideWhenUsed="1"/>
@@ -2262,11 +2514,6 @@
     <w:lsdException w:name="List Table 5 Dark Accent 6" w:uiPriority="50"/>
     <w:lsdException w:name="List Table 6 Colorful Accent 6" w:uiPriority="51"/>
     <w:lsdException w:name="List Table 7 Colorful Accent 6" w:uiPriority="52"/>
-    <w:lsdException w:name="Mention" w:semiHidden="1" w:unhideWhenUsed="1"/>
-    <w:lsdException w:name="Smart Hyperlink" w:semiHidden="1" w:unhideWhenUsed="1"/>
-    <w:lsdException w:name="Hashtag" w:semiHidden="1" w:unhideWhenUsed="1"/>
-    <w:lsdException w:name="Unresolved Mention" w:semiHidden="1" w:unhideWhenUsed="1"/>
-    <w:lsdException w:name="Smart Link" w:semiHidden="1" w:unhideWhenUsed="1"/>
   </w:latentStyles>
   <w:style w:type="paragraph" w:default="1" w:styleId="Normale">
     <w:name w:val="Normal"/>
@@ -2640,4 +2887,16 @@
     </a:ext>
   </a:extLst>
 </a:theme>
+</file>
+
+<file path=customXml/item1.xml><?xml version="1.0" encoding="utf-8"?>
+<b:Sources xmlns:b="http://schemas.openxmlformats.org/officeDocument/2006/bibliography" xmlns="http://schemas.openxmlformats.org/officeDocument/2006/bibliography" SelectedStyle="\APASixthEditionOfficeOnline.xsl" StyleName="APA" Version="6"/>
+</file>
+
+<file path=customXml/itemProps1.xml><?xml version="1.0" encoding="utf-8"?>
+<ds:datastoreItem xmlns:ds="http://schemas.openxmlformats.org/officeDocument/2006/customXml" ds:itemID="{C4DEA519-FFA8-4975-8BF4-37AA80C4E4AD}">
+  <ds:schemaRefs>
+    <ds:schemaRef ds:uri="http://schemas.openxmlformats.org/officeDocument/2006/bibliography"/>
+  </ds:schemaRefs>
+</ds:datastoreItem>
 </file>
</xml_diff>